<commit_message>
reviewed by Alex Ortega
</commit_message>
<xml_diff>
--- a/TestPlan_EthanHardin_v01.docx
+++ b/TestPlan_EthanHardin_v01.docx
@@ -2,6 +2,7 @@
 <file path=word/document.xml><?xml version="1.0" encoding="utf-8"?>
 <w:document xmlns:wpc="http://schemas.microsoft.com/office/word/2010/wordprocessingCanvas" xmlns:cx="http://schemas.microsoft.com/office/drawing/2014/chartex" xmlns:cx1="http://schemas.microsoft.com/office/drawing/2015/9/8/chartex" xmlns:cx2="http://schemas.microsoft.com/office/drawing/2015/10/21/chartex" xmlns:cx3="http://schemas.microsoft.com/office/drawing/2016/5/9/chartex" xmlns:cx4="http://schemas.microsoft.com/office/drawing/2016/5/10/chartex" xmlns:cx5="http://schemas.microsoft.com/office/drawing/2016/5/11/chartex" xmlns:cx6="http://schemas.microsoft.com/office/drawing/2016/5/12/chartex" xmlns:cx7="http://schemas.microsoft.com/office/drawing/2016/5/13/chartex" xmlns:cx8="http://schemas.microsoft.com/office/drawing/2016/5/14/chartex" xmlns:mc="http://schemas.openxmlformats.org/markup-compatibility/2006" xmlns:aink="http://schemas.microsoft.com/office/drawing/2016/ink" xmlns:am3d="http://schemas.microsoft.com/office/drawing/2017/model3d" xmlns:o="urn:schemas-microsoft-com:office:office" xmlns:r="http://schemas.openxmlformats.org/officeDocument/2006/relationships" xmlns:m="http://schemas.openxmlformats.org/officeDocument/2006/math" xmlns:v="urn:schemas-microsoft-com:vml" xmlns:wp14="http://schemas.microsoft.com/office/word/2010/wordprocessingDrawing" xmlns:wp="http://schemas.openxmlformats.org/drawingml/2006/wordprocessingDrawing" xmlns:w10="urn:schemas-microsoft-com:office:word" xmlns:w="http://schemas.openxmlformats.org/wordprocessingml/2006/main" xmlns:w14="http://schemas.microsoft.com/office/word/2010/wordml" xmlns:w15="http://schemas.microsoft.com/office/word/2012/wordml" xmlns:w16cid="http://schemas.microsoft.com/office/word/2016/wordml/cid" xmlns:w16se="http://schemas.microsoft.com/office/word/2015/wordml/symex" xmlns:wpg="http://schemas.microsoft.com/office/word/2010/wordprocessingGroup" xmlns:wpi="http://schemas.microsoft.com/office/word/2010/wordprocessingInk" xmlns:wne="http://schemas.microsoft.com/office/word/2006/wordml" xmlns:wps="http://schemas.microsoft.com/office/word/2010/wordprocessingShape" mc:Ignorable="w14 w15 w16se w16cid wp14">
   <w:body>
+    <w:commentRangeStart w:id="0"/>
     <w:p>
       <w:pPr>
         <w:pStyle w:val="Title"/>
@@ -30,6 +31,15 @@
       </w:r>
       <w:r>
         <w:fldChar w:fldCharType="end"/>
+      </w:r>
+      <w:commentRangeEnd w:id="0"/>
+      <w:r>
+        <w:rPr>
+          <w:rStyle w:val="CommentReference"/>
+          <w:rFonts w:ascii="Times New Roman" w:hAnsi="Times New Roman"/>
+          <w:b w:val="0"/>
+        </w:rPr>
+        <w:commentReference w:id="0"/>
       </w:r>
     </w:p>
     <w:p>
@@ -69,47 +79,47 @@
       <w:pPr>
         <w:pStyle w:val="DocControlHeading"/>
         <w:sectPr>
-          <w:headerReference w:type="default" r:id="rId7"/>
-          <w:footerReference w:type="default" r:id="rId8"/>
+          <w:headerReference w:type="default" r:id="rId10"/>
+          <w:footerReference w:type="default" r:id="rId11"/>
           <w:pgSz w:w="12240" w:h="15840" w:code="1"/>
           <w:pgMar w:top="1440" w:right="1440" w:bottom="1440" w:left="1800" w:header="720" w:footer="720" w:gutter="0"/>
           <w:pgNumType w:fmt="lowerRoman"/>
           <w:cols w:space="720"/>
         </w:sectPr>
       </w:pPr>
-      <w:bookmarkStart w:id="0" w:name="_Toc461626763"/>
-      <w:bookmarkStart w:id="1" w:name="_Toc461628993"/>
-      <w:bookmarkStart w:id="2" w:name="_Toc461632035"/>
+      <w:bookmarkStart w:id="1" w:name="_Toc461626763"/>
+      <w:bookmarkStart w:id="2" w:name="_Toc461628993"/>
+      <w:bookmarkStart w:id="3" w:name="_Toc461632035"/>
     </w:p>
     <w:p>
       <w:pPr>
         <w:pStyle w:val="DocControlHeading"/>
       </w:pPr>
-      <w:bookmarkStart w:id="3" w:name="_Toc22915465"/>
+      <w:bookmarkStart w:id="4" w:name="_Toc22915465"/>
       <w:r>
         <w:lastRenderedPageBreak/>
         <w:t>Document Control</w:t>
       </w:r>
-      <w:bookmarkEnd w:id="0"/>
       <w:bookmarkEnd w:id="1"/>
       <w:bookmarkEnd w:id="2"/>
       <w:bookmarkEnd w:id="3"/>
+      <w:bookmarkEnd w:id="4"/>
     </w:p>
     <w:p>
       <w:pPr>
         <w:pStyle w:val="DocControlHeading2"/>
       </w:pPr>
-      <w:bookmarkStart w:id="4" w:name="_Toc461626764"/>
-      <w:bookmarkStart w:id="5" w:name="_Toc461628994"/>
-      <w:bookmarkStart w:id="6" w:name="_Toc461632036"/>
-      <w:bookmarkStart w:id="7" w:name="_Toc22915466"/>
+      <w:bookmarkStart w:id="5" w:name="_Toc461626764"/>
+      <w:bookmarkStart w:id="6" w:name="_Toc461628994"/>
+      <w:bookmarkStart w:id="7" w:name="_Toc461632036"/>
+      <w:bookmarkStart w:id="8" w:name="_Toc22915466"/>
       <w:r>
         <w:t>Approval</w:t>
       </w:r>
-      <w:bookmarkEnd w:id="4"/>
       <w:bookmarkEnd w:id="5"/>
       <w:bookmarkEnd w:id="6"/>
       <w:bookmarkEnd w:id="7"/>
+      <w:bookmarkEnd w:id="8"/>
     </w:p>
     <w:p>
       <w:pPr>
@@ -123,17 +133,17 @@
       <w:pPr>
         <w:pStyle w:val="DocControlHeading2"/>
       </w:pPr>
-      <w:bookmarkStart w:id="8" w:name="_Toc461626765"/>
-      <w:bookmarkStart w:id="9" w:name="_Toc461628995"/>
-      <w:bookmarkStart w:id="10" w:name="_Toc461632037"/>
-      <w:bookmarkStart w:id="11" w:name="_Toc22915467"/>
+      <w:bookmarkStart w:id="9" w:name="_Toc461626765"/>
+      <w:bookmarkStart w:id="10" w:name="_Toc461628995"/>
+      <w:bookmarkStart w:id="11" w:name="_Toc461632037"/>
+      <w:bookmarkStart w:id="12" w:name="_Toc22915467"/>
       <w:r>
         <w:t>Document Change Control</w:t>
       </w:r>
-      <w:bookmarkEnd w:id="8"/>
       <w:bookmarkEnd w:id="9"/>
       <w:bookmarkEnd w:id="10"/>
       <w:bookmarkEnd w:id="11"/>
+      <w:bookmarkEnd w:id="12"/>
     </w:p>
     <w:tbl>
       <w:tblPr>
@@ -307,17 +317,17 @@
       <w:pPr>
         <w:pStyle w:val="DocControlHeading2"/>
       </w:pPr>
-      <w:bookmarkStart w:id="12" w:name="_Toc461626766"/>
-      <w:bookmarkStart w:id="13" w:name="_Toc461628996"/>
-      <w:bookmarkStart w:id="14" w:name="_Toc461632038"/>
-      <w:bookmarkStart w:id="15" w:name="_Toc22915468"/>
+      <w:bookmarkStart w:id="13" w:name="_Toc461626766"/>
+      <w:bookmarkStart w:id="14" w:name="_Toc461628996"/>
+      <w:bookmarkStart w:id="15" w:name="_Toc461632038"/>
+      <w:bookmarkStart w:id="16" w:name="_Toc22915468"/>
       <w:r>
         <w:t>Distribution List</w:t>
       </w:r>
-      <w:bookmarkEnd w:id="12"/>
       <w:bookmarkEnd w:id="13"/>
       <w:bookmarkEnd w:id="14"/>
       <w:bookmarkEnd w:id="15"/>
+      <w:bookmarkEnd w:id="16"/>
     </w:p>
     <w:p>
       <w:pPr>
@@ -408,17 +418,17 @@
       <w:pPr>
         <w:pStyle w:val="DocControlHeading2"/>
       </w:pPr>
-      <w:bookmarkStart w:id="16" w:name="_Toc461626767"/>
-      <w:bookmarkStart w:id="17" w:name="_Toc461628997"/>
-      <w:bookmarkStart w:id="18" w:name="_Toc461632039"/>
-      <w:bookmarkStart w:id="19" w:name="_Toc22915469"/>
+      <w:bookmarkStart w:id="17" w:name="_Toc461626767"/>
+      <w:bookmarkStart w:id="18" w:name="_Toc461628997"/>
+      <w:bookmarkStart w:id="19" w:name="_Toc461632039"/>
+      <w:bookmarkStart w:id="20" w:name="_Toc22915469"/>
       <w:r>
         <w:t>Change Summary</w:t>
       </w:r>
-      <w:bookmarkEnd w:id="16"/>
       <w:bookmarkEnd w:id="17"/>
       <w:bookmarkEnd w:id="18"/>
       <w:bookmarkEnd w:id="19"/>
+      <w:bookmarkEnd w:id="20"/>
     </w:p>
     <w:p>
       <w:pPr>
@@ -2565,8 +2575,8 @@
     <w:p>
       <w:pPr>
         <w:sectPr>
-          <w:headerReference w:type="default" r:id="rId9"/>
-          <w:footerReference w:type="default" r:id="rId10"/>
+          <w:headerReference w:type="default" r:id="rId12"/>
+          <w:footerReference w:type="default" r:id="rId13"/>
           <w:pgSz w:w="12240" w:h="15840" w:code="1"/>
           <w:pgMar w:top="1440" w:right="1440" w:bottom="1440" w:left="1800" w:header="720" w:footer="720" w:gutter="0"/>
           <w:pgNumType w:fmt="lowerRoman"/>
@@ -2581,12 +2591,12 @@
       <w:pPr>
         <w:pStyle w:val="Heading1"/>
       </w:pPr>
-      <w:bookmarkStart w:id="20" w:name="_Toc22915470"/>
+      <w:bookmarkStart w:id="21" w:name="_Toc22915470"/>
       <w:r>
         <w:lastRenderedPageBreak/>
         <w:t>Introduction</w:t>
       </w:r>
-      <w:bookmarkEnd w:id="20"/>
+      <w:bookmarkEnd w:id="21"/>
     </w:p>
     <w:p/>
     <w:p>
@@ -2611,11 +2621,11 @@
       <w:pPr>
         <w:pStyle w:val="Heading2"/>
       </w:pPr>
-      <w:bookmarkStart w:id="21" w:name="_Toc22915471"/>
+      <w:bookmarkStart w:id="22" w:name="_Toc22915471"/>
       <w:r>
         <w:t>Purpose</w:t>
       </w:r>
-      <w:bookmarkEnd w:id="21"/>
+      <w:bookmarkEnd w:id="22"/>
     </w:p>
     <w:p>
       <w:r>
@@ -2648,11 +2658,11 @@
       <w:pPr>
         <w:pStyle w:val="Heading2"/>
       </w:pPr>
-      <w:bookmarkStart w:id="22" w:name="_Toc22915472"/>
+      <w:bookmarkStart w:id="23" w:name="_Toc22915472"/>
       <w:r>
         <w:t>Scope</w:t>
       </w:r>
-      <w:bookmarkEnd w:id="22"/>
+      <w:bookmarkEnd w:id="23"/>
     </w:p>
     <w:p>
       <w:proofErr w:type="spellStart"/>
@@ -2700,11 +2710,11 @@
       <w:pPr>
         <w:pStyle w:val="Heading2"/>
       </w:pPr>
-      <w:bookmarkStart w:id="23" w:name="_Toc22915473"/>
+      <w:bookmarkStart w:id="24" w:name="_Toc22915473"/>
       <w:r>
         <w:t>System Overview</w:t>
       </w:r>
-      <w:bookmarkEnd w:id="23"/>
+      <w:bookmarkEnd w:id="24"/>
     </w:p>
     <w:p>
       <w:r>
@@ -2737,11 +2747,11 @@
       <w:pPr>
         <w:pStyle w:val="Heading2"/>
       </w:pPr>
-      <w:bookmarkStart w:id="24" w:name="_Toc22915474"/>
+      <w:bookmarkStart w:id="25" w:name="_Toc22915474"/>
       <w:r>
         <w:t>Suspension and Exit Criteria</w:t>
       </w:r>
-      <w:bookmarkEnd w:id="24"/>
+      <w:bookmarkEnd w:id="25"/>
     </w:p>
     <w:p>
       <w:r>
@@ -2805,11 +2815,11 @@
       <w:pPr>
         <w:pStyle w:val="Heading2"/>
       </w:pPr>
-      <w:bookmarkStart w:id="25" w:name="_Toc22915475"/>
+      <w:bookmarkStart w:id="26" w:name="_Toc22915475"/>
       <w:r>
         <w:t>Document Overview</w:t>
       </w:r>
-      <w:bookmarkEnd w:id="25"/>
+      <w:bookmarkEnd w:id="26"/>
     </w:p>
     <w:p>
       <w:r>
@@ -2826,11 +2836,11 @@
       <w:pPr>
         <w:pStyle w:val="Heading2"/>
       </w:pPr>
-      <w:bookmarkStart w:id="26" w:name="_Toc22915476"/>
+      <w:bookmarkStart w:id="27" w:name="_Toc22915476"/>
       <w:r>
         <w:t>References</w:t>
       </w:r>
-      <w:bookmarkEnd w:id="26"/>
+      <w:bookmarkEnd w:id="27"/>
     </w:p>
     <w:p>
       <w:pPr>
@@ -2859,17 +2869,17 @@
         <w:pStyle w:val="Heading1"/>
         <w:pageBreakBefore w:val="0"/>
       </w:pPr>
-      <w:bookmarkStart w:id="27" w:name="_Toc227033591"/>
+      <w:bookmarkStart w:id="28" w:name="_Toc227033591"/>
       <w:r>
         <w:br w:type="page"/>
       </w:r>
-      <w:bookmarkStart w:id="28" w:name="_Toc22915477"/>
+      <w:bookmarkStart w:id="29" w:name="_Toc22915477"/>
       <w:r>
         <w:lastRenderedPageBreak/>
         <w:t>Test Items and Features</w:t>
       </w:r>
-      <w:bookmarkEnd w:id="27"/>
       <w:bookmarkEnd w:id="28"/>
+      <w:bookmarkEnd w:id="29"/>
     </w:p>
     <w:p>
       <w:r>
@@ -2971,12 +2981,12 @@
       <w:pPr>
         <w:pStyle w:val="Heading1"/>
       </w:pPr>
-      <w:bookmarkStart w:id="29" w:name="_Toc22915478"/>
+      <w:bookmarkStart w:id="30" w:name="_Toc22915478"/>
       <w:r>
         <w:lastRenderedPageBreak/>
         <w:t>Testing Approach</w:t>
       </w:r>
-      <w:bookmarkEnd w:id="29"/>
+      <w:bookmarkEnd w:id="30"/>
     </w:p>
     <w:p/>
     <w:p>
@@ -3005,11 +3015,11 @@
         <w:pStyle w:val="Caption"/>
         <w:keepNext/>
       </w:pPr>
-      <w:bookmarkStart w:id="30" w:name="_Ref234215049"/>
+      <w:bookmarkStart w:id="31" w:name="_Ref234215049"/>
       <w:r>
         <w:t>Table 1: Test Plan</w:t>
       </w:r>
-      <w:bookmarkEnd w:id="30"/>
+      <w:bookmarkEnd w:id="31"/>
     </w:p>
     <w:tbl>
       <w:tblPr>
@@ -3825,12 +3835,22 @@
       <w:pPr>
         <w:pStyle w:val="Heading1"/>
       </w:pPr>
-      <w:bookmarkStart w:id="31" w:name="_Toc22915479"/>
+      <w:bookmarkStart w:id="32" w:name="_Toc22915479"/>
+      <w:commentRangeStart w:id="33"/>
       <w:r>
         <w:lastRenderedPageBreak/>
         <w:t>Test XX</w:t>
       </w:r>
-      <w:bookmarkEnd w:id="31"/>
+      <w:bookmarkEnd w:id="32"/>
+      <w:commentRangeEnd w:id="33"/>
+      <w:r>
+        <w:rPr>
+          <w:rStyle w:val="CommentReference"/>
+          <w:b w:val="0"/>
+          <w:kern w:val="0"/>
+        </w:rPr>
+        <w:commentReference w:id="33"/>
+      </w:r>
     </w:p>
     <w:p>
       <w:r>
@@ -4015,17 +4035,19 @@
             <w:r>
               <w:t xml:space="preserve"> </w:t>
             </w:r>
+            <w:commentRangeStart w:id="34"/>
             <w:r>
               <w:rPr>
                 <w:bCs/>
               </w:rPr>
-              <w:t>(Similar to figure 8.3</w:t>
-            </w:r>
+              <w:t>(Similar to figure 8.3)</w:t>
+            </w:r>
+            <w:commentRangeEnd w:id="34"/>
             <w:r>
               <w:rPr>
-                <w:bCs/>
+                <w:rStyle w:val="CommentReference"/>
               </w:rPr>
-              <w:t>)</w:t>
+              <w:commentReference w:id="34"/>
             </w:r>
           </w:p>
           <w:p/>
@@ -4139,13 +4161,24 @@
             <w:r>
               <w:t xml:space="preserve">Type </w:t>
             </w:r>
+            <w:commentRangeStart w:id="35"/>
             <w:proofErr w:type="spellStart"/>
             <w:r>
               <w:t>Start_Name</w:t>
             </w:r>
             <w:proofErr w:type="spellEnd"/>
             <w:r>
-              <w:t xml:space="preserve"> in the search box</w:t>
+              <w:t xml:space="preserve"> </w:t>
+            </w:r>
+            <w:commentRangeEnd w:id="35"/>
+            <w:r>
+              <w:rPr>
+                <w:rStyle w:val="CommentReference"/>
+              </w:rPr>
+              <w:commentReference w:id="35"/>
+            </w:r>
+            <w:r>
+              <w:t>in the search box</w:t>
             </w:r>
           </w:p>
           <w:p>
@@ -4290,15 +4323,7 @@
               <w:t xml:space="preserve"> Returned correct location but the cell was not highlighted blue.</w:t>
             </w:r>
             <w:r>
-              <w:t xml:space="preserve"> Also, successfully finding the first column, first row entry may serve to find off by one </w:t>
-            </w:r>
-            <w:proofErr w:type="gramStart"/>
-            <w:r>
-              <w:t>errors</w:t>
-            </w:r>
-            <w:proofErr w:type="gramEnd"/>
-            <w:r>
-              <w:t>.</w:t>
+              <w:t xml:space="preserve"> Also, successfully finding the first column, first row entry may serve to find off by one errors.</w:t>
             </w:r>
             <w:r>
               <w:t xml:space="preserve"> Figure 8.1</w:t>
@@ -5012,19 +5037,7 @@
               <w:rPr>
                 <w:bCs/>
               </w:rPr>
-              <w:t>(</w:t>
-            </w:r>
-            <w:r>
-              <w:rPr>
-                <w:bCs/>
-              </w:rPr>
-              <w:t>Similar to</w:t>
-            </w:r>
-            <w:r>
-              <w:rPr>
-                <w:bCs/>
-              </w:rPr>
-              <w:t xml:space="preserve"> figure 8.3)</w:t>
+              <w:t>(Similar to figure 8.3)</w:t>
             </w:r>
           </w:p>
         </w:tc>
@@ -5412,7 +5425,7 @@
       <w:pPr>
         <w:pStyle w:val="Heading2"/>
       </w:pPr>
-      <w:bookmarkStart w:id="32" w:name="_Toc22915480"/>
+      <w:bookmarkStart w:id="36" w:name="_Toc22915480"/>
       <w:r>
         <w:t>Test &lt;&lt;Search4&gt;&gt;</w:t>
       </w:r>
@@ -5555,19 +5568,7 @@
               <w:rPr>
                 <w:bCs/>
               </w:rPr>
-              <w:t>(</w:t>
-            </w:r>
-            <w:r>
-              <w:rPr>
-                <w:bCs/>
-              </w:rPr>
-              <w:t>As shown in figure 8.2</w:t>
-            </w:r>
-            <w:r>
-              <w:rPr>
-                <w:bCs/>
-              </w:rPr>
-              <w:t>)</w:t>
+              <w:t>(As shown in figure 8.2)</w:t>
             </w:r>
           </w:p>
         </w:tc>
@@ -5601,51 +5602,27 @@
           <w:p/>
           <w:p>
             <w:r>
-              <w:t>&lt;&lt;</w:t>
-            </w:r>
-            <w:r>
-              <w:t>2</w:t>
-            </w:r>
-            <w:r>
-              <w:t>&gt;&gt;</w:t>
-            </w:r>
-          </w:p>
-          <w:p/>
-          <w:p>
-            <w:r>
-              <w:t>&lt;&lt;</w:t>
-            </w:r>
-            <w:r>
-              <w:t>3</w:t>
-            </w:r>
-            <w:r>
-              <w:t>&gt;&gt;</w:t>
-            </w:r>
-          </w:p>
-          <w:p/>
-          <w:p/>
-          <w:p/>
-          <w:p>
-            <w:r>
-              <w:t>&lt;&lt;</w:t>
-            </w:r>
-            <w:r>
-              <w:t>4</w:t>
-            </w:r>
-            <w:r>
-              <w:t>&gt;&gt;</w:t>
-            </w:r>
-          </w:p>
-          <w:p/>
-          <w:p>
-            <w:r>
-              <w:t>&lt;&lt;</w:t>
-            </w:r>
-            <w:r>
-              <w:t>5</w:t>
-            </w:r>
-            <w:r>
-              <w:t>&gt;&gt;</w:t>
+              <w:t>&lt;&lt;2&gt;&gt;</w:t>
+            </w:r>
+          </w:p>
+          <w:p/>
+          <w:p>
+            <w:r>
+              <w:t>&lt;&lt;3&gt;&gt;</w:t>
+            </w:r>
+          </w:p>
+          <w:p/>
+          <w:p/>
+          <w:p/>
+          <w:p>
+            <w:r>
+              <w:t>&lt;&lt;4&gt;&gt;</w:t>
+            </w:r>
+          </w:p>
+          <w:p/>
+          <w:p>
+            <w:r>
+              <w:t>&lt;&lt;5&gt;&gt;</w:t>
             </w:r>
           </w:p>
         </w:tc>
@@ -5840,13 +5817,7 @@
         <w:pStyle w:val="Heading2"/>
       </w:pPr>
       <w:r>
-        <w:t>Test &lt;&lt;</w:t>
-      </w:r>
-      <w:r>
-        <w:t>Filter1</w:t>
-      </w:r>
-      <w:r>
-        <w:t>&gt;&gt;</w:t>
+        <w:t>Test &lt;&lt;Filter1&gt;&gt;</w:t>
       </w:r>
     </w:p>
     <w:p/>
@@ -5868,8 +5839,8 @@
     <w:p>
       <w:pPr>
         <w:sectPr>
-          <w:headerReference w:type="default" r:id="rId11"/>
-          <w:footerReference w:type="default" r:id="rId12"/>
+          <w:headerReference w:type="default" r:id="rId14"/>
+          <w:footerReference w:type="default" r:id="rId15"/>
           <w:pgSz w:w="12240" w:h="15840" w:code="1"/>
           <w:pgMar w:top="1440" w:right="1440" w:bottom="1440" w:left="1800" w:header="720" w:footer="720" w:gutter="0"/>
           <w:pgNumType w:start="1"/>
@@ -5887,10 +5858,7 @@
         <w:t xml:space="preserve"> </w:t>
       </w:r>
       <w:r>
-        <w:t xml:space="preserve">Find cells that </w:t>
-      </w:r>
-      <w:r>
-        <w:t xml:space="preserve">match the </w:t>
+        <w:t xml:space="preserve">Find cells that match the </w:t>
       </w:r>
       <w:r>
         <w:t>AND filter criteria.</w:t>
@@ -5942,13 +5910,7 @@
           </w:tcPr>
           <w:p>
             <w:r>
-              <w:t>Test No.: &lt;&lt;</w:t>
-            </w:r>
-            <w:r>
-              <w:t>Filter1</w:t>
-            </w:r>
-            <w:r>
-              <w:t>&gt;&gt;</w:t>
+              <w:t>Test No.: &lt;&lt;Filter1&gt;&gt;</w:t>
             </w:r>
           </w:p>
         </w:tc>
@@ -5979,21 +5941,7 @@
               <w:t xml:space="preserve">Test title:  </w:t>
             </w:r>
             <w:r>
-              <w:t xml:space="preserve">Search </w:t>
-            </w:r>
-            <w:r>
-              <w:t xml:space="preserve">cells based </w:t>
-            </w:r>
-            <w:proofErr w:type="gramStart"/>
-            <w:r>
-              <w:t>off of</w:t>
-            </w:r>
-            <w:proofErr w:type="gramEnd"/>
-            <w:r>
-              <w:t xml:space="preserve"> numerical comparisons such as greater, equal, or less than</w:t>
-            </w:r>
-            <w:r>
-              <w:t>.</w:t>
+              <w:t>Search cells based off of numerical comparisons such as greater, equal, or less than.</w:t>
             </w:r>
           </w:p>
           <w:p/>
@@ -6084,13 +6032,7 @@
           <w:p/>
           <w:p>
             <w:r>
-              <w:t>Click on the index filter cell (cell directly beneath FIELD</w:t>
-            </w:r>
-            <w:r>
-              <w:t>1_INTEGER</w:t>
-            </w:r>
-            <w:r>
-              <w:t>)</w:t>
+              <w:t>Click on the index filter cell (cell directly beneath FIELD1_INTEGER)</w:t>
             </w:r>
           </w:p>
           <w:p/>
@@ -6331,8 +6273,8 @@
     <w:p>
       <w:pPr>
         <w:sectPr>
-          <w:headerReference w:type="default" r:id="rId13"/>
-          <w:footerReference w:type="default" r:id="rId14"/>
+          <w:headerReference w:type="default" r:id="rId16"/>
+          <w:footerReference w:type="default" r:id="rId17"/>
           <w:pgSz w:w="12240" w:h="15840" w:code="1"/>
           <w:pgMar w:top="1440" w:right="1440" w:bottom="1440" w:left="1800" w:header="720" w:footer="720" w:gutter="0"/>
           <w:pgNumType w:start="1"/>
@@ -6551,19 +6493,7 @@
           <w:p/>
           <w:p>
             <w:r>
-              <w:t xml:space="preserve">Click on the </w:t>
-            </w:r>
-            <w:r>
-              <w:t>ATTENTION1</w:t>
-            </w:r>
-            <w:r>
-              <w:t xml:space="preserve"> filter cell (cell directly beneath </w:t>
-            </w:r>
-            <w:r>
-              <w:t>ATTENTION1</w:t>
-            </w:r>
-            <w:r>
-              <w:t>)</w:t>
+              <w:t>Click on the ATTENTION1 filter cell (cell directly beneath ATTENTION1)</w:t>
             </w:r>
           </w:p>
           <w:p/>
@@ -6810,21 +6740,7 @@
         <w:rPr>
           <w:bCs/>
         </w:rPr>
-        <w:t xml:space="preserve">based </w:t>
-      </w:r>
-      <w:proofErr w:type="gramStart"/>
-      <w:r>
-        <w:rPr>
-          <w:bCs/>
-        </w:rPr>
-        <w:t>off of</w:t>
-      </w:r>
-      <w:proofErr w:type="gramEnd"/>
-      <w:r>
-        <w:rPr>
-          <w:bCs/>
-        </w:rPr>
-        <w:t xml:space="preserve"> cell COLOR</w:t>
+        <w:t>based off of cell COLOR</w:t>
       </w:r>
     </w:p>
     <w:p>
@@ -6851,8 +6767,8 @@
     <w:p>
       <w:pPr>
         <w:sectPr>
-          <w:headerReference w:type="default" r:id="rId15"/>
-          <w:footerReference w:type="default" r:id="rId16"/>
+          <w:headerReference w:type="default" r:id="rId18"/>
+          <w:footerReference w:type="default" r:id="rId19"/>
           <w:pgSz w:w="12240" w:h="15840" w:code="1"/>
           <w:pgMar w:top="1440" w:right="1440" w:bottom="1440" w:left="1800" w:header="720" w:footer="720" w:gutter="0"/>
           <w:pgNumType w:start="1"/>
@@ -7031,13 +6947,7 @@
           <w:p/>
           <w:p>
             <w:r>
-              <w:t xml:space="preserve">Type </w:t>
-            </w:r>
-            <w:r>
-              <w:t>RED</w:t>
-            </w:r>
-            <w:r>
-              <w:t xml:space="preserve"> into the cell</w:t>
+              <w:t>Type RED into the cell</w:t>
             </w:r>
           </w:p>
           <w:p/>
@@ -7049,13 +6959,7 @@
           <w:p/>
           <w:p>
             <w:r>
-              <w:t xml:space="preserve">Type </w:t>
-            </w:r>
-            <w:r>
-              <w:t>Yellow</w:t>
-            </w:r>
-            <w:r>
-              <w:t xml:space="preserve"> into the cell</w:t>
+              <w:t>Type Yellow into the cell</w:t>
             </w:r>
           </w:p>
           <w:p/>
@@ -7250,7 +7154,7 @@
       <w:r>
         <w:t>&gt;&gt;</w:t>
       </w:r>
-      <w:bookmarkEnd w:id="32"/>
+      <w:bookmarkEnd w:id="36"/>
     </w:p>
     <w:p/>
     <w:p>
@@ -7304,8 +7208,8 @@
     <w:p>
       <w:pPr>
         <w:sectPr>
-          <w:headerReference w:type="default" r:id="rId17"/>
-          <w:footerReference w:type="default" r:id="rId18"/>
+          <w:headerReference w:type="default" r:id="rId20"/>
+          <w:footerReference w:type="default" r:id="rId21"/>
           <w:pgSz w:w="12240" w:h="15840" w:code="1"/>
           <w:pgMar w:top="1440" w:right="1440" w:bottom="1440" w:left="1800" w:header="720" w:footer="720" w:gutter="0"/>
           <w:pgNumType w:start="1"/>
@@ -7425,7 +7329,21 @@
           </w:p>
           <w:p>
             <w:r>
-              <w:t xml:space="preserve">Precondition: Operator has run the dbEdit.jar file, opened the database file (TEST_DB.xml), and selected the </w:t>
+              <w:t>Precondition: Operator has run the dbEdit.jar file, opened the database file (</w:t>
+            </w:r>
+            <w:commentRangeStart w:id="37"/>
+            <w:r>
+              <w:t>TEST_DB.xml</w:t>
+            </w:r>
+            <w:commentRangeEnd w:id="37"/>
+            <w:r>
+              <w:rPr>
+                <w:rStyle w:val="CommentReference"/>
+              </w:rPr>
+              <w:commentReference w:id="37"/>
+            </w:r>
+            <w:r>
+              <w:t xml:space="preserve">), and selected the </w:t>
             </w:r>
             <w:r>
               <w:t>TYPE</w:t>
@@ -7476,19 +7394,7 @@
           <w:p/>
           <w:p>
             <w:r>
-              <w:t>Click on the</w:t>
-            </w:r>
-            <w:r>
-              <w:t xml:space="preserve"> FIELD_SMALLINT</w:t>
-            </w:r>
-            <w:r>
-              <w:t xml:space="preserve"> filter cell (cell directly beneath </w:t>
-            </w:r>
-            <w:r>
-              <w:t>FIELD_SMALLINT</w:t>
-            </w:r>
-            <w:r>
-              <w:t>)</w:t>
+              <w:t>Click on the FIELD_SMALLINT filter cell (cell directly beneath FIELD_SMALLINT)</w:t>
             </w:r>
           </w:p>
           <w:p/>
@@ -7674,15 +7580,35 @@
         <w:pStyle w:val="Heading1"/>
         <w:pageBreakBefore w:val="0"/>
       </w:pPr>
-      <w:bookmarkStart w:id="33" w:name="_Toc21505006"/>
-      <w:bookmarkStart w:id="34" w:name="_Toc227033594"/>
-      <w:bookmarkStart w:id="35" w:name="_Toc22915481"/>
+      <w:bookmarkStart w:id="38" w:name="_Toc21505006"/>
+      <w:bookmarkStart w:id="39" w:name="_Toc227033594"/>
+      <w:bookmarkStart w:id="40" w:name="_Toc22915481"/>
+      <w:commentRangeStart w:id="41"/>
+      <w:commentRangeStart w:id="42"/>
       <w:r>
         <w:t>User Interface Testing</w:t>
       </w:r>
-      <w:bookmarkEnd w:id="33"/>
-      <w:bookmarkEnd w:id="34"/>
-      <w:bookmarkEnd w:id="35"/>
+      <w:bookmarkEnd w:id="38"/>
+      <w:bookmarkEnd w:id="39"/>
+      <w:bookmarkEnd w:id="40"/>
+      <w:commentRangeEnd w:id="41"/>
+      <w:r>
+        <w:rPr>
+          <w:rStyle w:val="CommentReference"/>
+          <w:b w:val="0"/>
+          <w:kern w:val="0"/>
+        </w:rPr>
+        <w:commentReference w:id="41"/>
+      </w:r>
+      <w:commentRangeEnd w:id="42"/>
+      <w:r>
+        <w:rPr>
+          <w:rStyle w:val="CommentReference"/>
+          <w:b w:val="0"/>
+          <w:kern w:val="0"/>
+        </w:rPr>
+        <w:commentReference w:id="42"/>
+      </w:r>
     </w:p>
     <w:p/>
     <w:p>
@@ -7765,12 +7691,12 @@
       <w:pPr>
         <w:pStyle w:val="Heading1"/>
       </w:pPr>
-      <w:bookmarkStart w:id="36" w:name="_Toc22915482"/>
+      <w:bookmarkStart w:id="43" w:name="_Toc22915482"/>
       <w:r>
         <w:lastRenderedPageBreak/>
         <w:t>Test Schedule</w:t>
       </w:r>
-      <w:bookmarkEnd w:id="36"/>
+      <w:bookmarkEnd w:id="43"/>
     </w:p>
     <w:p>
       <w:r>
@@ -8166,12 +8092,12 @@
       <w:pPr>
         <w:pStyle w:val="Heading1"/>
       </w:pPr>
-      <w:bookmarkStart w:id="37" w:name="_Toc22915483"/>
+      <w:bookmarkStart w:id="44" w:name="_Toc22915483"/>
       <w:r>
         <w:lastRenderedPageBreak/>
         <w:t>Other Sections</w:t>
       </w:r>
-      <w:bookmarkEnd w:id="37"/>
+      <w:bookmarkEnd w:id="44"/>
     </w:p>
     <w:p>
       <w:r>
@@ -8183,14 +8109,14 @@
       <w:pPr>
         <w:pStyle w:val="Heading1"/>
       </w:pPr>
-      <w:bookmarkStart w:id="38" w:name="_Toc227033596"/>
-      <w:bookmarkStart w:id="39" w:name="_Toc22915484"/>
+      <w:bookmarkStart w:id="45" w:name="_Toc227033596"/>
+      <w:bookmarkStart w:id="46" w:name="_Toc22915484"/>
       <w:r>
         <w:lastRenderedPageBreak/>
         <w:t>Appendix</w:t>
       </w:r>
-      <w:bookmarkEnd w:id="38"/>
-      <w:bookmarkEnd w:id="39"/>
+      <w:bookmarkEnd w:id="45"/>
+      <w:bookmarkEnd w:id="46"/>
     </w:p>
     <w:p>
       <w:r>
@@ -8242,7 +8168,7 @@
                     <pic:cNvPicPr/>
                   </pic:nvPicPr>
                   <pic:blipFill>
-                    <a:blip r:embed="rId19"/>
+                    <a:blip r:embed="rId22"/>
                     <a:stretch>
                       <a:fillRect/>
                     </a:stretch>
@@ -8295,7 +8221,7 @@
                     <pic:cNvPicPr/>
                   </pic:nvPicPr>
                   <pic:blipFill>
-                    <a:blip r:embed="rId20"/>
+                    <a:blip r:embed="rId23"/>
                     <a:stretch>
                       <a:fillRect/>
                     </a:stretch>
@@ -8328,7 +8254,6 @@
       </w:r>
     </w:p>
     <w:p>
-      <w:bookmarkStart w:id="40" w:name="_GoBack"/>
       <w:r>
         <w:rPr>
           <w:noProof/>
@@ -8349,7 +8274,7 @@
                     <pic:cNvPicPr/>
                   </pic:nvPicPr>
                   <pic:blipFill>
-                    <a:blip r:embed="rId21"/>
+                    <a:blip r:embed="rId24"/>
                     <a:stretch>
                       <a:fillRect/>
                     </a:stretch>
@@ -8369,7 +8294,6 @@
           </wp:inline>
         </w:drawing>
       </w:r>
-      <w:bookmarkEnd w:id="40"/>
     </w:p>
     <w:p>
       <w:pPr>
@@ -8404,7 +8328,7 @@
                     <pic:cNvPicPr/>
                   </pic:nvPicPr>
                   <pic:blipFill>
-                    <a:blip r:embed="rId22"/>
+                    <a:blip r:embed="rId25"/>
                     <a:stretch>
                       <a:fillRect/>
                     </a:stretch>
@@ -8457,7 +8381,7 @@
                     <pic:cNvPicPr/>
                   </pic:nvPicPr>
                   <pic:blipFill>
-                    <a:blip r:embed="rId23"/>
+                    <a:blip r:embed="rId26"/>
                     <a:stretch>
                       <a:fillRect/>
                     </a:stretch>
@@ -8512,7 +8436,7 @@
                     <pic:cNvPicPr/>
                   </pic:nvPicPr>
                   <pic:blipFill>
-                    <a:blip r:embed="rId24"/>
+                    <a:blip r:embed="rId27"/>
                     <a:stretch>
                       <a:fillRect/>
                     </a:stretch>
@@ -8548,6 +8472,184 @@
     </w:sectPr>
   </w:body>
 </w:document>
+</file>
+
+<file path=word/comments.xml><?xml version="1.0" encoding="utf-8"?>
+<w:comments xmlns:wpc="http://schemas.microsoft.com/office/word/2010/wordprocessingCanvas" xmlns:cx="http://schemas.microsoft.com/office/drawing/2014/chartex" xmlns:cx1="http://schemas.microsoft.com/office/drawing/2015/9/8/chartex" xmlns:cx2="http://schemas.microsoft.com/office/drawing/2015/10/21/chartex" xmlns:cx3="http://schemas.microsoft.com/office/drawing/2016/5/9/chartex" xmlns:cx4="http://schemas.microsoft.com/office/drawing/2016/5/10/chartex" xmlns:cx5="http://schemas.microsoft.com/office/drawing/2016/5/11/chartex" xmlns:cx6="http://schemas.microsoft.com/office/drawing/2016/5/12/chartex" xmlns:cx7="http://schemas.microsoft.com/office/drawing/2016/5/13/chartex" xmlns:cx8="http://schemas.microsoft.com/office/drawing/2016/5/14/chartex" xmlns:mc="http://schemas.openxmlformats.org/markup-compatibility/2006" xmlns:aink="http://schemas.microsoft.com/office/drawing/2016/ink" xmlns:am3d="http://schemas.microsoft.com/office/drawing/2017/model3d" xmlns:o="urn:schemas-microsoft-com:office:office" xmlns:r="http://schemas.openxmlformats.org/officeDocument/2006/relationships" xmlns:m="http://schemas.openxmlformats.org/officeDocument/2006/math" xmlns:v="urn:schemas-microsoft-com:vml" xmlns:wp14="http://schemas.microsoft.com/office/word/2010/wordprocessingDrawing" xmlns:wp="http://schemas.openxmlformats.org/drawingml/2006/wordprocessingDrawing" xmlns:w10="urn:schemas-microsoft-com:office:word" xmlns:w="http://schemas.openxmlformats.org/wordprocessingml/2006/main" xmlns:w14="http://schemas.microsoft.com/office/word/2010/wordml" xmlns:w15="http://schemas.microsoft.com/office/word/2012/wordml" xmlns:w16cid="http://schemas.microsoft.com/office/word/2016/wordml/cid" xmlns:w16se="http://schemas.microsoft.com/office/word/2015/wordml/symex" xmlns:wpg="http://schemas.microsoft.com/office/word/2010/wordprocessingGroup" xmlns:wpi="http://schemas.microsoft.com/office/word/2010/wordprocessingInk" xmlns:wne="http://schemas.microsoft.com/office/word/2006/wordml" xmlns:wps="http://schemas.microsoft.com/office/word/2010/wordprocessingShape" mc:Ignorable="w14 w15 w16se w16cid wp14">
+  <w:comment w:id="0" w:author="Ortega, Alejandro D" w:date="2020-04-18T16:52:00Z" w:initials="OAD">
+    <w:p>
+      <w:pPr>
+        <w:pStyle w:val="CommentText"/>
+      </w:pPr>
+      <w:r>
+        <w:rPr>
+          <w:rStyle w:val="CommentReference"/>
+        </w:rPr>
+        <w:annotationRef/>
+      </w:r>
+      <w:r>
+        <w:t>Testing comment</w:t>
+      </w:r>
+    </w:p>
+  </w:comment>
+  <w:comment w:id="33" w:author="Ortega, Alejandro D" w:date="2020-04-18T17:12:00Z" w:initials="OAD">
+    <w:p>
+      <w:pPr>
+        <w:pStyle w:val="CommentText"/>
+      </w:pPr>
+      <w:r>
+        <w:rPr>
+          <w:rStyle w:val="CommentReference"/>
+        </w:rPr>
+        <w:annotationRef/>
+      </w:r>
+      <w:r>
+        <w:t xml:space="preserve">Detailed test cases but what about the other functions in the Edit Menu? Like Copy Paste, Remove Row, Insert Row? </w:t>
+      </w:r>
+    </w:p>
+    <w:p>
+      <w:pPr>
+        <w:pStyle w:val="CommentText"/>
+      </w:pPr>
+    </w:p>
+    <w:p>
+      <w:pPr>
+        <w:pStyle w:val="CommentText"/>
+      </w:pPr>
+      <w:r>
+        <w:t xml:space="preserve">You have good ideas to perform tests, but you may want to elaborate on some ideas to avoid confusion. I like how you use your images to show examples. </w:t>
+      </w:r>
+    </w:p>
+  </w:comment>
+  <w:comment w:id="34" w:author="Ortega, Alejandro D" w:date="2020-04-18T16:59:00Z" w:initials="OAD">
+    <w:p>
+      <w:pPr>
+        <w:pStyle w:val="CommentText"/>
+      </w:pPr>
+      <w:r>
+        <w:rPr>
+          <w:rStyle w:val="CommentReference"/>
+        </w:rPr>
+        <w:annotationRef/>
+      </w:r>
+      <w:r>
+        <w:t>This is a very good idea to label the images but where can the tester find 8 or what is 8? You may want to put Section 8 or Appendix 8.3, just an idea.</w:t>
+      </w:r>
+    </w:p>
+  </w:comment>
+  <w:comment w:id="35" w:author="Ortega, Alejandro D" w:date="2020-04-18T16:57:00Z" w:initials="OAD">
+    <w:p>
+      <w:pPr>
+        <w:pStyle w:val="CommentText"/>
+      </w:pPr>
+      <w:r>
+        <w:rPr>
+          <w:rStyle w:val="CommentReference"/>
+        </w:rPr>
+        <w:annotationRef/>
+      </w:r>
+      <w:r>
+        <w:t>Here do you want the tester to actually type “</w:t>
+      </w:r>
+      <w:proofErr w:type="spellStart"/>
+      <w:r>
+        <w:t>Start_Name</w:t>
+      </w:r>
+      <w:proofErr w:type="spellEnd"/>
+      <w:r>
+        <w:t xml:space="preserve">”? Or what is </w:t>
+      </w:r>
+      <w:proofErr w:type="spellStart"/>
+      <w:r>
+        <w:t>Start_Name</w:t>
+      </w:r>
+      <w:proofErr w:type="spellEnd"/>
+      <w:r>
+        <w:t xml:space="preserve"> supposed to be?</w:t>
+      </w:r>
+    </w:p>
+  </w:comment>
+  <w:comment w:id="37" w:author="Ortega, Alejandro D" w:date="2020-04-18T17:06:00Z" w:initials="OAD">
+    <w:p>
+      <w:pPr>
+        <w:pStyle w:val="CommentText"/>
+      </w:pPr>
+      <w:r>
+        <w:rPr>
+          <w:rStyle w:val="CommentReference"/>
+        </w:rPr>
+        <w:annotationRef/>
+      </w:r>
+      <w:r>
+        <w:t>Will the tester only test this file, TEST_DB.xml?</w:t>
+      </w:r>
+    </w:p>
+  </w:comment>
+  <w:comment w:id="41" w:author="Ortega, Alejandro D" w:date="2020-04-18T17:08:00Z" w:initials="OAD">
+    <w:p>
+      <w:pPr>
+        <w:pStyle w:val="CommentText"/>
+      </w:pPr>
+      <w:r>
+        <w:rPr>
+          <w:rStyle w:val="CommentReference"/>
+        </w:rPr>
+        <w:annotationRef/>
+      </w:r>
+      <w:r>
+        <w:t>Is this section meant to be empty?</w:t>
+      </w:r>
+    </w:p>
+  </w:comment>
+  <w:comment w:id="42" w:author="Ortega, Alejandro D" w:date="2020-04-18T17:09:00Z" w:initials="OAD">
+    <w:p>
+      <w:pPr>
+        <w:pStyle w:val="CommentText"/>
+      </w:pPr>
+      <w:r>
+        <w:rPr>
+          <w:rStyle w:val="CommentReference"/>
+        </w:rPr>
+        <w:annotationRef/>
+      </w:r>
+      <w:r>
+        <w:t xml:space="preserve">Or whatever is inside the brackets is your input? </w:t>
+      </w:r>
+    </w:p>
+    <w:p>
+      <w:pPr>
+        <w:pStyle w:val="CommentText"/>
+      </w:pPr>
+      <w:r>
+        <w:t>Example: &lt;&lt; (body) &gt;&gt;?</w:t>
+      </w:r>
+    </w:p>
+  </w:comment>
+</w:comments>
+</file>
+
+<file path=word/commentsExtended.xml><?xml version="1.0" encoding="utf-8"?>
+<w15:commentsEx xmlns:wpc="http://schemas.microsoft.com/office/word/2010/wordprocessingCanvas" xmlns:cx="http://schemas.microsoft.com/office/drawing/2014/chartex" xmlns:cx1="http://schemas.microsoft.com/office/drawing/2015/9/8/chartex" xmlns:cx2="http://schemas.microsoft.com/office/drawing/2015/10/21/chartex" xmlns:cx3="http://schemas.microsoft.com/office/drawing/2016/5/9/chartex" xmlns:cx4="http://schemas.microsoft.com/office/drawing/2016/5/10/chartex" xmlns:cx5="http://schemas.microsoft.com/office/drawing/2016/5/11/chartex" xmlns:cx6="http://schemas.microsoft.com/office/drawing/2016/5/12/chartex" xmlns:cx7="http://schemas.microsoft.com/office/drawing/2016/5/13/chartex" xmlns:cx8="http://schemas.microsoft.com/office/drawing/2016/5/14/chartex" xmlns:mc="http://schemas.openxmlformats.org/markup-compatibility/2006" xmlns:aink="http://schemas.microsoft.com/office/drawing/2016/ink" xmlns:am3d="http://schemas.microsoft.com/office/drawing/2017/model3d" xmlns:o="urn:schemas-microsoft-com:office:office" xmlns:r="http://schemas.openxmlformats.org/officeDocument/2006/relationships" xmlns:m="http://schemas.openxmlformats.org/officeDocument/2006/math" xmlns:v="urn:schemas-microsoft-com:vml" xmlns:wp14="http://schemas.microsoft.com/office/word/2010/wordprocessingDrawing" xmlns:wp="http://schemas.openxmlformats.org/drawingml/2006/wordprocessingDrawing" xmlns:w10="urn:schemas-microsoft-com:office:word" xmlns:w="http://schemas.openxmlformats.org/wordprocessingml/2006/main" xmlns:w14="http://schemas.microsoft.com/office/word/2010/wordml" xmlns:w15="http://schemas.microsoft.com/office/word/2012/wordml" xmlns:w16cid="http://schemas.microsoft.com/office/word/2016/wordml/cid" xmlns:w16se="http://schemas.microsoft.com/office/word/2015/wordml/symex" xmlns:wpg="http://schemas.microsoft.com/office/word/2010/wordprocessingGroup" xmlns:wpi="http://schemas.microsoft.com/office/word/2010/wordprocessingInk" xmlns:wne="http://schemas.microsoft.com/office/word/2006/wordml" xmlns:wps="http://schemas.microsoft.com/office/word/2010/wordprocessingShape" mc:Ignorable="w14 w15 w16se w16cid wp14">
+  <w15:commentEx w15:paraId="06A589E1" w15:done="1"/>
+  <w15:commentEx w15:paraId="19E285F1" w15:done="0"/>
+  <w15:commentEx w15:paraId="3F2AF508" w15:done="0"/>
+  <w15:commentEx w15:paraId="3BA27A2B" w15:done="0"/>
+  <w15:commentEx w15:paraId="01C109C5" w15:done="0"/>
+  <w15:commentEx w15:paraId="3656A830" w15:done="0"/>
+  <w15:commentEx w15:paraId="1565275A" w15:paraIdParent="3656A830" w15:done="0"/>
+</w15:commentsEx>
+</file>
+
+<file path=word/commentsIds.xml><?xml version="1.0" encoding="utf-8"?>
+<w16cid:commentsIds xmlns:wpc="http://schemas.microsoft.com/office/word/2010/wordprocessingCanvas" xmlns:cx="http://schemas.microsoft.com/office/drawing/2014/chartex" xmlns:cx1="http://schemas.microsoft.com/office/drawing/2015/9/8/chartex" xmlns:cx2="http://schemas.microsoft.com/office/drawing/2015/10/21/chartex" xmlns:cx3="http://schemas.microsoft.com/office/drawing/2016/5/9/chartex" xmlns:cx4="http://schemas.microsoft.com/office/drawing/2016/5/10/chartex" xmlns:cx5="http://schemas.microsoft.com/office/drawing/2016/5/11/chartex" xmlns:cx6="http://schemas.microsoft.com/office/drawing/2016/5/12/chartex" xmlns:cx7="http://schemas.microsoft.com/office/drawing/2016/5/13/chartex" xmlns:cx8="http://schemas.microsoft.com/office/drawing/2016/5/14/chartex" xmlns:mc="http://schemas.openxmlformats.org/markup-compatibility/2006" xmlns:aink="http://schemas.microsoft.com/office/drawing/2016/ink" xmlns:am3d="http://schemas.microsoft.com/office/drawing/2017/model3d" xmlns:o="urn:schemas-microsoft-com:office:office" xmlns:r="http://schemas.openxmlformats.org/officeDocument/2006/relationships" xmlns:m="http://schemas.openxmlformats.org/officeDocument/2006/math" xmlns:v="urn:schemas-microsoft-com:vml" xmlns:wp14="http://schemas.microsoft.com/office/word/2010/wordprocessingDrawing" xmlns:wp="http://schemas.openxmlformats.org/drawingml/2006/wordprocessingDrawing" xmlns:w10="urn:schemas-microsoft-com:office:word" xmlns:w="http://schemas.openxmlformats.org/wordprocessingml/2006/main" xmlns:w14="http://schemas.microsoft.com/office/word/2010/wordml" xmlns:w15="http://schemas.microsoft.com/office/word/2012/wordml" xmlns:w16cid="http://schemas.microsoft.com/office/word/2016/wordml/cid" xmlns:w16se="http://schemas.microsoft.com/office/word/2015/wordml/symex" xmlns:wpg="http://schemas.microsoft.com/office/word/2010/wordprocessingGroup" xmlns:wpi="http://schemas.microsoft.com/office/word/2010/wordprocessingInk" xmlns:wne="http://schemas.microsoft.com/office/word/2006/wordml" xmlns:wps="http://schemas.microsoft.com/office/word/2010/wordprocessingShape" mc:Ignorable="w14 w15 w16se w16cid wp14">
+  <w16cid:commentId w16cid:paraId="06A589E1" w16cid:durableId="2245AECF"/>
+  <w16cid:commentId w16cid:paraId="19E285F1" w16cid:durableId="2245B369"/>
+  <w16cid:commentId w16cid:paraId="3F2AF508" w16cid:durableId="2245B06A"/>
+  <w16cid:commentId w16cid:paraId="3BA27A2B" w16cid:durableId="2245AFFD"/>
+  <w16cid:commentId w16cid:paraId="01C109C5" w16cid:durableId="2245B205"/>
+  <w16cid:commentId w16cid:paraId="3656A830" w16cid:durableId="2245B277"/>
+  <w16cid:commentId w16cid:paraId="1565275A" w16cid:durableId="2245B2B4"/>
+</w16cid:commentsIds>
 </file>
 
 <file path=word/endnotes.xml><?xml version="1.0" encoding="utf-8"?>
@@ -8770,7 +8872,7 @@
               <w:bCs/>
               <w:noProof/>
             </w:rPr>
-            <w:t>4/15/2020</w:t>
+            <w:t>4/18/2020</w:t>
           </w:r>
           <w:r>
             <w:rPr>
@@ -8813,7 +8915,7 @@
               <w:bCs/>
               <w:noProof/>
             </w:rPr>
-            <w:t>2:38 PM</w:t>
+            <w:t>4:25 PM</w:t>
           </w:r>
           <w:r>
             <w:rPr>
@@ -8967,21 +9069,11 @@
               <w:bCs/>
             </w:rPr>
           </w:pPr>
-          <w:r>
-            <w:fldChar w:fldCharType="begin"/>
-          </w:r>
-          <w:r>
-            <w:instrText xml:space="preserve"> DOCPROPERTY "Company"  \* MERGEFORMAT </w:instrText>
-          </w:r>
-          <w:r>
-            <w:fldChar w:fldCharType="separate"/>
-          </w:r>
-          <w:r>
-            <w:t>&lt;Enter team name here&gt;</w:t>
-          </w:r>
-          <w:r>
-            <w:fldChar w:fldCharType="end"/>
-          </w:r>
+          <w:fldSimple w:instr=" DOCPROPERTY &quot;Company&quot;  \* MERGEFORMAT ">
+            <w:r>
+              <w:t>&lt;Enter team name here&gt;</w:t>
+            </w:r>
+          </w:fldSimple>
         </w:p>
       </w:tc>
       <w:tc>
@@ -9124,21 +9216,11 @@
               <w:bCs/>
             </w:rPr>
           </w:pPr>
-          <w:r>
-            <w:fldChar w:fldCharType="begin"/>
-          </w:r>
-          <w:r>
-            <w:instrText xml:space="preserve"> DOCPROPERTY "Company"  \* MERGEFORMAT </w:instrText>
-          </w:r>
-          <w:r>
-            <w:fldChar w:fldCharType="separate"/>
-          </w:r>
-          <w:r>
-            <w:t>&lt;Enter team name here&gt;</w:t>
-          </w:r>
-          <w:r>
-            <w:fldChar w:fldCharType="end"/>
-          </w:r>
+          <w:fldSimple w:instr=" DOCPROPERTY &quot;Company&quot;  \* MERGEFORMAT ">
+            <w:r>
+              <w:t>&lt;Enter team name here&gt;</w:t>
+            </w:r>
+          </w:fldSimple>
         </w:p>
       </w:tc>
       <w:tc>
@@ -9281,21 +9363,11 @@
               <w:bCs/>
             </w:rPr>
           </w:pPr>
-          <w:r>
-            <w:fldChar w:fldCharType="begin"/>
-          </w:r>
-          <w:r>
-            <w:instrText xml:space="preserve"> DOCPROPERTY "Company"  \* MERGEFORMAT </w:instrText>
-          </w:r>
-          <w:r>
-            <w:fldChar w:fldCharType="separate"/>
-          </w:r>
-          <w:r>
-            <w:t>&lt;Enter team name here&gt;</w:t>
-          </w:r>
-          <w:r>
-            <w:fldChar w:fldCharType="end"/>
-          </w:r>
+          <w:fldSimple w:instr=" DOCPROPERTY &quot;Company&quot;  \* MERGEFORMAT ">
+            <w:r>
+              <w:t>&lt;Enter team name here&gt;</w:t>
+            </w:r>
+          </w:fldSimple>
         </w:p>
       </w:tc>
       <w:tc>
@@ -9438,21 +9510,11 @@
               <w:bCs/>
             </w:rPr>
           </w:pPr>
-          <w:r>
-            <w:fldChar w:fldCharType="begin"/>
-          </w:r>
-          <w:r>
-            <w:instrText xml:space="preserve"> DOCPROPERTY "Company"  \* MERGEFORMAT </w:instrText>
-          </w:r>
-          <w:r>
-            <w:fldChar w:fldCharType="separate"/>
-          </w:r>
-          <w:r>
-            <w:t>&lt;Enter team name here&gt;</w:t>
-          </w:r>
-          <w:r>
-            <w:fldChar w:fldCharType="end"/>
-          </w:r>
+          <w:fldSimple w:instr=" DOCPROPERTY &quot;Company&quot;  \* MERGEFORMAT ">
+            <w:r>
+              <w:t>&lt;Enter team name here&gt;</w:t>
+            </w:r>
+          </w:fldSimple>
         </w:p>
       </w:tc>
       <w:tc>
@@ -10944,6 +11006,14 @@
 </w:numbering>
 </file>
 
+<file path=word/people.xml><?xml version="1.0" encoding="utf-8"?>
+<w15:people xmlns:wpc="http://schemas.microsoft.com/office/word/2010/wordprocessingCanvas" xmlns:cx="http://schemas.microsoft.com/office/drawing/2014/chartex" xmlns:cx1="http://schemas.microsoft.com/office/drawing/2015/9/8/chartex" xmlns:cx2="http://schemas.microsoft.com/office/drawing/2015/10/21/chartex" xmlns:cx3="http://schemas.microsoft.com/office/drawing/2016/5/9/chartex" xmlns:cx4="http://schemas.microsoft.com/office/drawing/2016/5/10/chartex" xmlns:cx5="http://schemas.microsoft.com/office/drawing/2016/5/11/chartex" xmlns:cx6="http://schemas.microsoft.com/office/drawing/2016/5/12/chartex" xmlns:cx7="http://schemas.microsoft.com/office/drawing/2016/5/13/chartex" xmlns:cx8="http://schemas.microsoft.com/office/drawing/2016/5/14/chartex" xmlns:mc="http://schemas.openxmlformats.org/markup-compatibility/2006" xmlns:aink="http://schemas.microsoft.com/office/drawing/2016/ink" xmlns:am3d="http://schemas.microsoft.com/office/drawing/2017/model3d" xmlns:o="urn:schemas-microsoft-com:office:office" xmlns:r="http://schemas.openxmlformats.org/officeDocument/2006/relationships" xmlns:m="http://schemas.openxmlformats.org/officeDocument/2006/math" xmlns:v="urn:schemas-microsoft-com:vml" xmlns:wp14="http://schemas.microsoft.com/office/word/2010/wordprocessingDrawing" xmlns:wp="http://schemas.openxmlformats.org/drawingml/2006/wordprocessingDrawing" xmlns:w10="urn:schemas-microsoft-com:office:word" xmlns:w="http://schemas.openxmlformats.org/wordprocessingml/2006/main" xmlns:w14="http://schemas.microsoft.com/office/word/2010/wordml" xmlns:w15="http://schemas.microsoft.com/office/word/2012/wordml" xmlns:w16cid="http://schemas.microsoft.com/office/word/2016/wordml/cid" xmlns:w16se="http://schemas.microsoft.com/office/word/2015/wordml/symex" xmlns:wpg="http://schemas.microsoft.com/office/word/2010/wordprocessingGroup" xmlns:wpi="http://schemas.microsoft.com/office/word/2010/wordprocessingInk" xmlns:wne="http://schemas.microsoft.com/office/word/2006/wordml" xmlns:wps="http://schemas.microsoft.com/office/word/2010/wordprocessingShape" mc:Ignorable="w14 w15 w16se w16cid wp14">
+  <w15:person w15:author="Ortega, Alejandro D">
+    <w15:presenceInfo w15:providerId="AD" w15:userId="S::adortega@miners.utep.edu::78934a02-2bc8-47f8-84bf-ccc3be571411"/>
+  </w15:person>
+</w15:people>
+</file>
+
 <file path=word/styles.xml><?xml version="1.0" encoding="utf-8"?>
 <w:styles xmlns:mc="http://schemas.openxmlformats.org/markup-compatibility/2006" xmlns:r="http://schemas.openxmlformats.org/officeDocument/2006/relationships" xmlns:w="http://schemas.openxmlformats.org/wordprocessingml/2006/main" xmlns:w14="http://schemas.microsoft.com/office/word/2010/wordml" xmlns:w15="http://schemas.microsoft.com/office/word/2012/wordml" xmlns:w16cid="http://schemas.microsoft.com/office/word/2016/wordml/cid" xmlns:w16se="http://schemas.microsoft.com/office/word/2015/wordml/symex" mc:Ignorable="w14 w15 w16se w16cid">
   <w:docDefaults>
@@ -10955,7 +11025,7 @@
     </w:rPrDefault>
     <w:pPrDefault/>
   </w:docDefaults>
-  <w:latentStyles w:defLockedState="0" w:defUIPriority="0" w:defSemiHidden="0" w:defUnhideWhenUsed="0" w:defQFormat="0" w:count="377">
+  <w:latentStyles w:defLockedState="0" w:defUIPriority="0" w:defSemiHidden="0" w:defUnhideWhenUsed="0" w:defQFormat="0" w:count="376">
     <w:lsdException w:name="Normal" w:qFormat="1"/>
     <w:lsdException w:name="heading 1" w:qFormat="1"/>
     <w:lsdException w:name="heading 2" w:qFormat="1"/>
@@ -11238,7 +11308,6 @@
     <w:lsdException w:name="Hashtag" w:semiHidden="1" w:uiPriority="99" w:unhideWhenUsed="1"/>
     <w:lsdException w:name="Unresolved Mention" w:semiHidden="1" w:uiPriority="99" w:unhideWhenUsed="1"/>
     <w:lsdException w:name="Smart Link" w:semiHidden="1" w:uiPriority="99" w:unhideWhenUsed="1"/>
-    <w:lsdException w:name="Smart Link Error" w:semiHidden="1" w:uiPriority="99" w:unhideWhenUsed="1"/>
   </w:latentStyles>
   <w:style w:type="paragraph" w:default="1" w:styleId="Normal">
     <w:name w:val="Normal"/>

</xml_diff>